<commit_message>
add lambdas vs inner classes
</commit_message>
<xml_diff>
--- a/docs/Lambdas.docx
+++ b/docs/Lambdas.docx
@@ -10,7 +10,293 @@
         <w:t>Lambdas</w:t>
       </w:r>
     </w:p>
-    <w:p/>
+    <w:p>
+      <w:pPr>
+        <w:pStyle w:val="ListParagraph"/>
+        <w:numPr>
+          <w:ilvl w:val="0"/>
+          <w:numId w:val="1"/>
+        </w:numPr>
+      </w:pPr>
+      <w:r>
+        <w:t>Lambdas enable functional programming</w:t>
+      </w:r>
+    </w:p>
+    <w:p>
+      <w:pPr>
+        <w:pStyle w:val="ListParagraph"/>
+        <w:numPr>
+          <w:ilvl w:val="0"/>
+          <w:numId w:val="1"/>
+        </w:numPr>
+      </w:pPr>
+      <w:r>
+        <w:t>Allows to write readable anche concise code</w:t>
+      </w:r>
+    </w:p>
+    <w:p>
+      <w:pPr>
+        <w:pStyle w:val="ListParagraph"/>
+        <w:numPr>
+          <w:ilvl w:val="0"/>
+          <w:numId w:val="1"/>
+        </w:numPr>
+      </w:pPr>
+      <w:r>
+        <w:t xml:space="preserve">Enable support for parallel processing </w:t>
+      </w:r>
+    </w:p>
+    <w:p>
+      <w:r>
+        <w:drawing>
+          <wp:inline distT="0" distB="0" distL="0" distR="0" wp14:anchorId="5676AA75" wp14:editId="799481C7">
+            <wp:extent cx="2767013" cy="1341848"/>
+            <wp:effectExtent l="0" t="0" r="0" b="0"/>
+            <wp:docPr id="1549918021" name="Picture 1"/>
+            <wp:cNvGraphicFramePr>
+              <a:graphicFrameLocks xmlns:a="http://schemas.openxmlformats.org/drawingml/2006/main" noChangeAspect="1"/>
+            </wp:cNvGraphicFramePr>
+            <a:graphic xmlns:a="http://schemas.openxmlformats.org/drawingml/2006/main">
+              <a:graphicData uri="http://schemas.openxmlformats.org/drawingml/2006/picture">
+                <pic:pic xmlns:pic="http://schemas.openxmlformats.org/drawingml/2006/picture">
+                  <pic:nvPicPr>
+                    <pic:cNvPr id="1549918021" name=""/>
+                    <pic:cNvPicPr/>
+                  </pic:nvPicPr>
+                  <pic:blipFill>
+                    <a:blip r:embed="rId5"/>
+                    <a:stretch>
+                      <a:fillRect/>
+                    </a:stretch>
+                  </pic:blipFill>
+                  <pic:spPr>
+                    <a:xfrm>
+                      <a:off x="0" y="0"/>
+                      <a:ext cx="2779276" cy="1347795"/>
+                    </a:xfrm>
+                    <a:prstGeom prst="rect">
+                      <a:avLst/>
+                    </a:prstGeom>
+                  </pic:spPr>
+                </pic:pic>
+              </a:graphicData>
+            </a:graphic>
+          </wp:inline>
+        </w:drawing>
+      </w:r>
+    </w:p>
+    <w:p>
+      <w:r>
+        <w:drawing>
+          <wp:inline distT="0" distB="0" distL="0" distR="0" wp14:anchorId="3ADCA75F" wp14:editId="7B59BDA8">
+            <wp:extent cx="2266950" cy="1004815"/>
+            <wp:effectExtent l="0" t="0" r="0" b="5080"/>
+            <wp:docPr id="3999636" name="Picture 1"/>
+            <wp:cNvGraphicFramePr>
+              <a:graphicFrameLocks xmlns:a="http://schemas.openxmlformats.org/drawingml/2006/main" noChangeAspect="1"/>
+            </wp:cNvGraphicFramePr>
+            <a:graphic xmlns:a="http://schemas.openxmlformats.org/drawingml/2006/main">
+              <a:graphicData uri="http://schemas.openxmlformats.org/drawingml/2006/picture">
+                <pic:pic xmlns:pic="http://schemas.openxmlformats.org/drawingml/2006/picture">
+                  <pic:nvPicPr>
+                    <pic:cNvPr id="3999636" name=""/>
+                    <pic:cNvPicPr/>
+                  </pic:nvPicPr>
+                  <pic:blipFill>
+                    <a:blip r:embed="rId6"/>
+                    <a:stretch>
+                      <a:fillRect/>
+                    </a:stretch>
+                  </pic:blipFill>
+                  <pic:spPr>
+                    <a:xfrm>
+                      <a:off x="0" y="0"/>
+                      <a:ext cx="2280174" cy="1010676"/>
+                    </a:xfrm>
+                    <a:prstGeom prst="rect">
+                      <a:avLst/>
+                    </a:prstGeom>
+                  </pic:spPr>
+                </pic:pic>
+              </a:graphicData>
+            </a:graphic>
+          </wp:inline>
+        </w:drawing>
+      </w:r>
+    </w:p>
+    <w:p>
+      <w:r>
+        <w:drawing>
+          <wp:inline distT="0" distB="0" distL="0" distR="0" wp14:anchorId="2C4E2ED3" wp14:editId="3171AF64">
+            <wp:extent cx="2176780" cy="749609"/>
+            <wp:effectExtent l="0" t="0" r="0" b="0"/>
+            <wp:docPr id="1933881494" name="Picture 1"/>
+            <wp:cNvGraphicFramePr>
+              <a:graphicFrameLocks xmlns:a="http://schemas.openxmlformats.org/drawingml/2006/main" noChangeAspect="1"/>
+            </wp:cNvGraphicFramePr>
+            <a:graphic xmlns:a="http://schemas.openxmlformats.org/drawingml/2006/main">
+              <a:graphicData uri="http://schemas.openxmlformats.org/drawingml/2006/picture">
+                <pic:pic xmlns:pic="http://schemas.openxmlformats.org/drawingml/2006/picture">
+                  <pic:nvPicPr>
+                    <pic:cNvPr id="1933881494" name=""/>
+                    <pic:cNvPicPr/>
+                  </pic:nvPicPr>
+                  <pic:blipFill>
+                    <a:blip r:embed="rId7"/>
+                    <a:stretch>
+                      <a:fillRect/>
+                    </a:stretch>
+                  </pic:blipFill>
+                  <pic:spPr>
+                    <a:xfrm>
+                      <a:off x="0" y="0"/>
+                      <a:ext cx="2218297" cy="763906"/>
+                    </a:xfrm>
+                    <a:prstGeom prst="rect">
+                      <a:avLst/>
+                    </a:prstGeom>
+                  </pic:spPr>
+                </pic:pic>
+              </a:graphicData>
+            </a:graphic>
+          </wp:inline>
+        </w:drawing>
+      </w:r>
+    </w:p>
+    <w:p>
+      <w:r>
+        <w:drawing>
+          <wp:inline distT="0" distB="0" distL="0" distR="0" wp14:anchorId="5D318E62" wp14:editId="0222E828">
+            <wp:extent cx="2219325" cy="637384"/>
+            <wp:effectExtent l="0" t="0" r="0" b="0"/>
+            <wp:docPr id="470255593" name="Picture 1"/>
+            <wp:cNvGraphicFramePr>
+              <a:graphicFrameLocks xmlns:a="http://schemas.openxmlformats.org/drawingml/2006/main" noChangeAspect="1"/>
+            </wp:cNvGraphicFramePr>
+            <a:graphic xmlns:a="http://schemas.openxmlformats.org/drawingml/2006/main">
+              <a:graphicData uri="http://schemas.openxmlformats.org/drawingml/2006/picture">
+                <pic:pic xmlns:pic="http://schemas.openxmlformats.org/drawingml/2006/picture">
+                  <pic:nvPicPr>
+                    <pic:cNvPr id="470255593" name=""/>
+                    <pic:cNvPicPr/>
+                  </pic:nvPicPr>
+                  <pic:blipFill>
+                    <a:blip r:embed="rId8"/>
+                    <a:stretch>
+                      <a:fillRect/>
+                    </a:stretch>
+                  </pic:blipFill>
+                  <pic:spPr>
+                    <a:xfrm>
+                      <a:off x="0" y="0"/>
+                      <a:ext cx="2233863" cy="641559"/>
+                    </a:xfrm>
+                    <a:prstGeom prst="rect">
+                      <a:avLst/>
+                    </a:prstGeom>
+                  </pic:spPr>
+                </pic:pic>
+              </a:graphicData>
+            </a:graphic>
+          </wp:inline>
+        </w:drawing>
+      </w:r>
+    </w:p>
+    <w:p>
+      <w:r>
+        <w:drawing>
+          <wp:inline distT="0" distB="0" distL="0" distR="0" wp14:anchorId="2F21EAE4" wp14:editId="4AB4A3A6">
+            <wp:extent cx="6120130" cy="434340"/>
+            <wp:effectExtent l="0" t="0" r="0" b="3810"/>
+            <wp:docPr id="1853413293" name="Picture 1"/>
+            <wp:cNvGraphicFramePr>
+              <a:graphicFrameLocks xmlns:a="http://schemas.openxmlformats.org/drawingml/2006/main" noChangeAspect="1"/>
+            </wp:cNvGraphicFramePr>
+            <a:graphic xmlns:a="http://schemas.openxmlformats.org/drawingml/2006/main">
+              <a:graphicData uri="http://schemas.openxmlformats.org/drawingml/2006/picture">
+                <pic:pic xmlns:pic="http://schemas.openxmlformats.org/drawingml/2006/picture">
+                  <pic:nvPicPr>
+                    <pic:cNvPr id="1853413293" name=""/>
+                    <pic:cNvPicPr/>
+                  </pic:nvPicPr>
+                  <pic:blipFill>
+                    <a:blip r:embed="rId9"/>
+                    <a:stretch>
+                      <a:fillRect/>
+                    </a:stretch>
+                  </pic:blipFill>
+                  <pic:spPr>
+                    <a:xfrm>
+                      <a:off x="0" y="0"/>
+                      <a:ext cx="6120130" cy="434340"/>
+                    </a:xfrm>
+                    <a:prstGeom prst="rect">
+                      <a:avLst/>
+                    </a:prstGeom>
+                  </pic:spPr>
+                </pic:pic>
+              </a:graphicData>
+            </a:graphic>
+          </wp:inline>
+        </w:drawing>
+      </w:r>
+    </w:p>
+    <w:p>
+      <w:r>
+        <w:drawing>
+          <wp:inline distT="0" distB="0" distL="0" distR="0" wp14:anchorId="1CAC4F83" wp14:editId="197311CF">
+            <wp:extent cx="2838450" cy="209550"/>
+            <wp:effectExtent l="0" t="0" r="0" b="0"/>
+            <wp:docPr id="190904073" name="Picture 1"/>
+            <wp:cNvGraphicFramePr>
+              <a:graphicFrameLocks xmlns:a="http://schemas.openxmlformats.org/drawingml/2006/main" noChangeAspect="1"/>
+            </wp:cNvGraphicFramePr>
+            <a:graphic xmlns:a="http://schemas.openxmlformats.org/drawingml/2006/main">
+              <a:graphicData uri="http://schemas.openxmlformats.org/drawingml/2006/picture">
+                <pic:pic xmlns:pic="http://schemas.openxmlformats.org/drawingml/2006/picture">
+                  <pic:nvPicPr>
+                    <pic:cNvPr id="190904073" name=""/>
+                    <pic:cNvPicPr/>
+                  </pic:nvPicPr>
+                  <pic:blipFill>
+                    <a:blip r:embed="rId10"/>
+                    <a:stretch>
+                      <a:fillRect/>
+                    </a:stretch>
+                  </pic:blipFill>
+                  <pic:spPr>
+                    <a:xfrm>
+                      <a:off x="0" y="0"/>
+                      <a:ext cx="2838450" cy="209550"/>
+                    </a:xfrm>
+                    <a:prstGeom prst="rect">
+                      <a:avLst/>
+                    </a:prstGeom>
+                  </pic:spPr>
+                </pic:pic>
+              </a:graphicData>
+            </a:graphic>
+          </wp:inline>
+        </w:drawing>
+      </w:r>
+    </w:p>
+    <w:p>
+      <w:pPr>
+        <w:rPr>
+          <w:b/>
+          <w:bCs/>
+          <w:color w:val="FF0000"/>
+        </w:rPr>
+      </w:pPr>
+      <w:r>
+        <w:rPr>
+          <w:b/>
+          <w:bCs/>
+          <w:color w:val="FF0000"/>
+        </w:rPr>
+        <w:t>Type inference</w:t>
+      </w:r>
+    </w:p>
     <w:sectPr>
       <w:pgSz w:w="11906" w:h="16838"/>
       <w:pgMar w:top="1417" w:right="1134" w:bottom="1134" w:left="1134" w:header="708" w:footer="708" w:gutter="0"/>
@@ -19,6 +305,127 @@
     </w:sectPr>
   </w:body>
 </w:document>
+</file>
+
+<file path=word/numbering.xml><?xml version="1.0" encoding="utf-8"?>
+<w:numbering xmlns:wpc="http://schemas.microsoft.com/office/word/2010/wordprocessingCanvas" xmlns:cx="http://schemas.microsoft.com/office/drawing/2014/chartex" xmlns:cx1="http://schemas.microsoft.com/office/drawing/2015/9/8/chartex" xmlns:cx2="http://schemas.microsoft.com/office/drawing/2015/10/21/chartex" xmlns:cx3="http://schemas.microsoft.com/office/drawing/2016/5/9/chartex" xmlns:cx4="http://schemas.microsoft.com/office/drawing/2016/5/10/chartex" xmlns:cx5="http://schemas.microsoft.com/office/drawing/2016/5/11/chartex" xmlns:cx6="http://schemas.microsoft.com/office/drawing/2016/5/12/chartex" xmlns:cx7="http://schemas.microsoft.com/office/drawing/2016/5/13/chartex" xmlns:cx8="http://schemas.microsoft.com/office/drawing/2016/5/14/chartex" xmlns:mc="http://schemas.openxmlformats.org/markup-compatibility/2006" xmlns:aink="http://schemas.microsoft.com/office/drawing/2016/ink" xmlns:am3d="http://schemas.microsoft.com/office/drawing/2017/model3d" xmlns:o="urn:schemas-microsoft-com:office:office" xmlns:oel="http://schemas.microsoft.com/office/2019/extlst" xmlns:r="http://schemas.openxmlformats.org/officeDocument/2006/relationships" xmlns:m="http://schemas.openxmlformats.org/officeDocument/2006/math" xmlns:v="urn:schemas-microsoft-com:vml" xmlns:wp14="http://schemas.microsoft.com/office/word/2010/wordprocessingDrawing" xmlns:wp="http://schemas.openxmlformats.org/drawingml/2006/wordprocessingDrawing" xmlns:w10="urn:schemas-microsoft-com:office:word" xmlns:w="http://schemas.openxmlformats.org/wordprocessingml/2006/main" xmlns:w14="http://schemas.microsoft.com/office/word/2010/wordml" xmlns:w15="http://schemas.microsoft.com/office/word/2012/wordml" xmlns:w16cex="http://schemas.microsoft.com/office/word/2018/wordml/cex" xmlns:w16cid="http://schemas.microsoft.com/office/word/2016/wordml/cid" xmlns:w16="http://schemas.microsoft.com/office/word/2018/wordml" xmlns:w16sdtdh="http://schemas.microsoft.com/office/word/2020/wordml/sdtdatahash" xmlns:w16se="http://schemas.microsoft.com/office/word/2015/wordml/symex" xmlns:wpg="http://schemas.microsoft.com/office/word/2010/wordprocessingGroup" xmlns:wpi="http://schemas.microsoft.com/office/word/2010/wordprocessingInk" xmlns:wne="http://schemas.microsoft.com/office/word/2006/wordml" xmlns:wps="http://schemas.microsoft.com/office/word/2010/wordprocessingShape" mc:Ignorable="w14 w15 w16se w16cid w16 w16cex w16sdtdh wp14">
+  <w:abstractNum w:abstractNumId="0" w15:restartNumberingAfterBreak="0">
+    <w:nsid w:val="4FEB325C"/>
+    <w:multiLevelType w:val="hybridMultilevel"/>
+    <w:tmpl w:val="70B65C6C"/>
+    <w:lvl w:ilvl="0" w:tplc="04100001">
+      <w:start w:val="1"/>
+      <w:numFmt w:val="bullet"/>
+      <w:lvlText w:val=""/>
+      <w:lvlJc w:val="left"/>
+      <w:pPr>
+        <w:ind w:left="720" w:hanging="360"/>
+      </w:pPr>
+      <w:rPr>
+        <w:rFonts w:ascii="Symbol" w:hAnsi="Symbol" w:hint="default"/>
+      </w:rPr>
+    </w:lvl>
+    <w:lvl w:ilvl="1" w:tplc="04100003" w:tentative="1">
+      <w:start w:val="1"/>
+      <w:numFmt w:val="bullet"/>
+      <w:lvlText w:val="o"/>
+      <w:lvlJc w:val="left"/>
+      <w:pPr>
+        <w:ind w:left="1440" w:hanging="360"/>
+      </w:pPr>
+      <w:rPr>
+        <w:rFonts w:ascii="Courier New" w:hAnsi="Courier New" w:cs="Courier New" w:hint="default"/>
+      </w:rPr>
+    </w:lvl>
+    <w:lvl w:ilvl="2" w:tplc="04100005" w:tentative="1">
+      <w:start w:val="1"/>
+      <w:numFmt w:val="bullet"/>
+      <w:lvlText w:val=""/>
+      <w:lvlJc w:val="left"/>
+      <w:pPr>
+        <w:ind w:left="2160" w:hanging="360"/>
+      </w:pPr>
+      <w:rPr>
+        <w:rFonts w:ascii="Wingdings" w:hAnsi="Wingdings" w:hint="default"/>
+      </w:rPr>
+    </w:lvl>
+    <w:lvl w:ilvl="3" w:tplc="04100001" w:tentative="1">
+      <w:start w:val="1"/>
+      <w:numFmt w:val="bullet"/>
+      <w:lvlText w:val=""/>
+      <w:lvlJc w:val="left"/>
+      <w:pPr>
+        <w:ind w:left="2880" w:hanging="360"/>
+      </w:pPr>
+      <w:rPr>
+        <w:rFonts w:ascii="Symbol" w:hAnsi="Symbol" w:hint="default"/>
+      </w:rPr>
+    </w:lvl>
+    <w:lvl w:ilvl="4" w:tplc="04100003" w:tentative="1">
+      <w:start w:val="1"/>
+      <w:numFmt w:val="bullet"/>
+      <w:lvlText w:val="o"/>
+      <w:lvlJc w:val="left"/>
+      <w:pPr>
+        <w:ind w:left="3600" w:hanging="360"/>
+      </w:pPr>
+      <w:rPr>
+        <w:rFonts w:ascii="Courier New" w:hAnsi="Courier New" w:cs="Courier New" w:hint="default"/>
+      </w:rPr>
+    </w:lvl>
+    <w:lvl w:ilvl="5" w:tplc="04100005" w:tentative="1">
+      <w:start w:val="1"/>
+      <w:numFmt w:val="bullet"/>
+      <w:lvlText w:val=""/>
+      <w:lvlJc w:val="left"/>
+      <w:pPr>
+        <w:ind w:left="4320" w:hanging="360"/>
+      </w:pPr>
+      <w:rPr>
+        <w:rFonts w:ascii="Wingdings" w:hAnsi="Wingdings" w:hint="default"/>
+      </w:rPr>
+    </w:lvl>
+    <w:lvl w:ilvl="6" w:tplc="04100001" w:tentative="1">
+      <w:start w:val="1"/>
+      <w:numFmt w:val="bullet"/>
+      <w:lvlText w:val=""/>
+      <w:lvlJc w:val="left"/>
+      <w:pPr>
+        <w:ind w:left="5040" w:hanging="360"/>
+      </w:pPr>
+      <w:rPr>
+        <w:rFonts w:ascii="Symbol" w:hAnsi="Symbol" w:hint="default"/>
+      </w:rPr>
+    </w:lvl>
+    <w:lvl w:ilvl="7" w:tplc="04100003" w:tentative="1">
+      <w:start w:val="1"/>
+      <w:numFmt w:val="bullet"/>
+      <w:lvlText w:val="o"/>
+      <w:lvlJc w:val="left"/>
+      <w:pPr>
+        <w:ind w:left="5760" w:hanging="360"/>
+      </w:pPr>
+      <w:rPr>
+        <w:rFonts w:ascii="Courier New" w:hAnsi="Courier New" w:cs="Courier New" w:hint="default"/>
+      </w:rPr>
+    </w:lvl>
+    <w:lvl w:ilvl="8" w:tplc="04100005" w:tentative="1">
+      <w:start w:val="1"/>
+      <w:numFmt w:val="bullet"/>
+      <w:lvlText w:val=""/>
+      <w:lvlJc w:val="left"/>
+      <w:pPr>
+        <w:ind w:left="6480" w:hanging="360"/>
+      </w:pPr>
+      <w:rPr>
+        <w:rFonts w:ascii="Wingdings" w:hAnsi="Wingdings" w:hint="default"/>
+      </w:rPr>
+    </w:lvl>
+  </w:abstractNum>
+  <w:num w:numId="1" w16cid:durableId="1269042208">
+    <w:abstractNumId w:val="0"/>
+  </w:num>
+</w:numbering>
 </file>
 
 <file path=word/styles.xml><?xml version="1.0" encoding="utf-8"?>
@@ -487,6 +894,17 @@
       <w:szCs w:val="32"/>
     </w:rPr>
   </w:style>
+  <w:style w:type="paragraph" w:styleId="ListParagraph">
+    <w:name w:val="List Paragraph"/>
+    <w:basedOn w:val="Normal"/>
+    <w:uiPriority w:val="34"/>
+    <w:qFormat/>
+    <w:rsid w:val="00C44819"/>
+    <w:pPr>
+      <w:ind w:left="720"/>
+      <w:contextualSpacing/>
+    </w:pPr>
+  </w:style>
 </w:styles>
 </file>
 

</xml_diff>

<commit_message>
add method reference and foreach examples
</commit_message>
<xml_diff>
--- a/docs/Lambdas.docx
+++ b/docs/Lambdas.docx
@@ -398,6 +398,140 @@
         </w:drawing>
       </w:r>
     </w:p>
+    <w:p>
+      <w:pPr>
+        <w:pStyle w:val="Heading2"/>
+      </w:pPr>
+      <w:r>
+        <w:t>Method reference</w:t>
+      </w:r>
+    </w:p>
+    <w:p>
+      <w:r>
+        <w:drawing>
+          <wp:inline distT="0" distB="0" distL="0" distR="0" wp14:anchorId="538F3E05" wp14:editId="2381B5C2">
+            <wp:extent cx="3948738" cy="1428232"/>
+            <wp:effectExtent l="0" t="0" r="0" b="635"/>
+            <wp:docPr id="1850159850" name="Picture 1"/>
+            <wp:cNvGraphicFramePr>
+              <a:graphicFrameLocks xmlns:a="http://schemas.openxmlformats.org/drawingml/2006/main" noChangeAspect="1"/>
+            </wp:cNvGraphicFramePr>
+            <a:graphic xmlns:a="http://schemas.openxmlformats.org/drawingml/2006/main">
+              <a:graphicData uri="http://schemas.openxmlformats.org/drawingml/2006/picture">
+                <pic:pic xmlns:pic="http://schemas.openxmlformats.org/drawingml/2006/picture">
+                  <pic:nvPicPr>
+                    <pic:cNvPr id="1850159850" name=""/>
+                    <pic:cNvPicPr/>
+                  </pic:nvPicPr>
+                  <pic:blipFill>
+                    <a:blip r:embed="rId13"/>
+                    <a:stretch>
+                      <a:fillRect/>
+                    </a:stretch>
+                  </pic:blipFill>
+                  <pic:spPr>
+                    <a:xfrm>
+                      <a:off x="0" y="0"/>
+                      <a:ext cx="3960923" cy="1432639"/>
+                    </a:xfrm>
+                    <a:prstGeom prst="rect">
+                      <a:avLst/>
+                    </a:prstGeom>
+                  </pic:spPr>
+                </pic:pic>
+              </a:graphicData>
+            </a:graphic>
+          </wp:inline>
+        </w:drawing>
+      </w:r>
+    </w:p>
+    <w:p>
+      <w:r>
+        <w:drawing>
+          <wp:inline distT="0" distB="0" distL="0" distR="0" wp14:anchorId="7868EEEA" wp14:editId="4611AA24">
+            <wp:extent cx="3962588" cy="2485354"/>
+            <wp:effectExtent l="0" t="0" r="0" b="0"/>
+            <wp:docPr id="1777859201" name="Picture 1"/>
+            <wp:cNvGraphicFramePr>
+              <a:graphicFrameLocks xmlns:a="http://schemas.openxmlformats.org/drawingml/2006/main" noChangeAspect="1"/>
+            </wp:cNvGraphicFramePr>
+            <a:graphic xmlns:a="http://schemas.openxmlformats.org/drawingml/2006/main">
+              <a:graphicData uri="http://schemas.openxmlformats.org/drawingml/2006/picture">
+                <pic:pic xmlns:pic="http://schemas.openxmlformats.org/drawingml/2006/picture">
+                  <pic:nvPicPr>
+                    <pic:cNvPr id="1777859201" name=""/>
+                    <pic:cNvPicPr/>
+                  </pic:nvPicPr>
+                  <pic:blipFill>
+                    <a:blip r:embed="rId14"/>
+                    <a:stretch>
+                      <a:fillRect/>
+                    </a:stretch>
+                  </pic:blipFill>
+                  <pic:spPr>
+                    <a:xfrm>
+                      <a:off x="0" y="0"/>
+                      <a:ext cx="3978129" cy="2495101"/>
+                    </a:xfrm>
+                    <a:prstGeom prst="rect">
+                      <a:avLst/>
+                    </a:prstGeom>
+                  </pic:spPr>
+                </pic:pic>
+              </a:graphicData>
+            </a:graphic>
+          </wp:inline>
+        </w:drawing>
+      </w:r>
+    </w:p>
+    <w:p>
+      <w:pPr>
+        <w:pStyle w:val="Heading2"/>
+      </w:pPr>
+      <w:r>
+        <w:t>Foreach iteration</w:t>
+      </w:r>
+    </w:p>
+    <w:p>
+      <w:r>
+        <w:drawing>
+          <wp:inline distT="0" distB="0" distL="0" distR="0" wp14:anchorId="3D16E40B" wp14:editId="4FC761DF">
+            <wp:extent cx="2601160" cy="2364740"/>
+            <wp:effectExtent l="0" t="0" r="8890" b="0"/>
+            <wp:docPr id="836185336" name="Picture 1"/>
+            <wp:cNvGraphicFramePr>
+              <a:graphicFrameLocks xmlns:a="http://schemas.openxmlformats.org/drawingml/2006/main" noChangeAspect="1"/>
+            </wp:cNvGraphicFramePr>
+            <a:graphic xmlns:a="http://schemas.openxmlformats.org/drawingml/2006/main">
+              <a:graphicData uri="http://schemas.openxmlformats.org/drawingml/2006/picture">
+                <pic:pic xmlns:pic="http://schemas.openxmlformats.org/drawingml/2006/picture">
+                  <pic:nvPicPr>
+                    <pic:cNvPr id="836185336" name=""/>
+                    <pic:cNvPicPr/>
+                  </pic:nvPicPr>
+                  <pic:blipFill>
+                    <a:blip r:embed="rId15"/>
+                    <a:stretch>
+                      <a:fillRect/>
+                    </a:stretch>
+                  </pic:blipFill>
+                  <pic:spPr>
+                    <a:xfrm>
+                      <a:off x="0" y="0"/>
+                      <a:ext cx="2605313" cy="2368516"/>
+                    </a:xfrm>
+                    <a:prstGeom prst="rect">
+                      <a:avLst/>
+                    </a:prstGeom>
+                  </pic:spPr>
+                </pic:pic>
+              </a:graphicData>
+            </a:graphic>
+          </wp:inline>
+        </w:drawing>
+      </w:r>
+    </w:p>
+    <w:p/>
     <w:p/>
     <w:sectPr>
       <w:pgSz w:w="11906" w:h="16838"/>

</xml_diff>